<commit_message>
New changes for the new submition
</commit_message>
<xml_diff>
--- a/Writing paper/BMC-Chemoinformatics_DDI paper/Cover letter for Bioinformatic Briefing Journal.docx
+++ b/Writing paper/BMC-Chemoinformatics_DDI paper/Cover letter for Bioinformatic Briefing Journal.docx
@@ -1,145 +1,295 @@
 
 <file path=word/document.xml><?xml version="1.0" encoding="utf-8"?>
-<w:document xmlns:wpc="http://schemas.microsoft.com/office/word/2010/wordprocessingCanvas" xmlns:cx="http://schemas.microsoft.com/office/drawing/2014/chartex" xmlns:cx1="http://schemas.microsoft.com/office/drawing/2015/9/8/chartex" xmlns:cx2="http://schemas.microsoft.com/office/drawing/2015/10/21/chartex" xmlns:cx3="http://schemas.microsoft.com/office/drawing/2016/5/9/chartex" xmlns:cx4="http://schemas.microsoft.com/office/drawing/2016/5/10/chartex" xmlns:cx5="http://schemas.microsoft.com/office/drawing/2016/5/11/chartex" xmlns:cx6="http://schemas.microsoft.com/office/drawing/2016/5/12/chartex" xmlns:cx7="http://schemas.microsoft.com/office/drawing/2016/5/13/chartex" xmlns:cx8="http://schemas.microsoft.com/office/drawing/2016/5/14/chartex" xmlns:mc="http://schemas.openxmlformats.org/markup-compatibility/2006" xmlns:aink="http://schemas.microsoft.com/office/drawing/2016/ink" xmlns:am3d="http://schemas.microsoft.com/office/drawing/2017/model3d" xmlns:o="urn:schemas-microsoft-com:office:office" xmlns:oel="http://schemas.microsoft.com/office/2019/extlst" xmlns:r="http://schemas.openxmlformats.org/officeDocument/2006/relationships" xmlns:m="http://schemas.openxmlformats.org/officeDocument/2006/math" xmlns:v="urn:schemas-microsoft-com:vml" xmlns:wp14="http://schemas.microsoft.com/office/word/2010/wordprocessingDrawing" xmlns:wp="http://schemas.openxmlformats.org/drawingml/2006/wordprocessingDrawing" xmlns:w10="urn:schemas-microsoft-com:office:word" xmlns:w="http://schemas.openxmlformats.org/wordprocessingml/2006/main" xmlns:w14="http://schemas.microsoft.com/office/word/2010/wordml" xmlns:w15="http://schemas.microsoft.com/office/word/2012/wordml" xmlns:w16cex="http://schemas.microsoft.com/office/word/2018/wordml/cex" xmlns:w16cid="http://schemas.microsoft.com/office/word/2016/wordml/cid" xmlns:w16="http://schemas.microsoft.com/office/word/2018/wordml" xmlns:w16du="http://schemas.microsoft.com/office/word/2023/wordml/word16du" xmlns:w16sdtdh="http://schemas.microsoft.com/office/word/2020/wordml/sdtdatahash" xmlns:w16se="http://schemas.microsoft.com/office/word/2015/wordml/symex" xmlns:wpg="http://schemas.microsoft.com/office/word/2010/wordprocessingGroup" xmlns:wpi="http://schemas.microsoft.com/office/word/2010/wordprocessingInk" xmlns:wne="http://schemas.microsoft.com/office/word/2006/wordml" xmlns:wps="http://schemas.microsoft.com/office/word/2010/wordprocessingShape" mc:Ignorable="w14 w15 w16se w16cid w16 w16cex w16sdtdh w16du wp14">
+<w:document xmlns:o="urn:schemas-microsoft-com:office:office" xmlns:r="http://schemas.openxmlformats.org/officeDocument/2006/relationships" xmlns:v="urn:schemas-microsoft-com:vml" xmlns:w="http://schemas.openxmlformats.org/wordprocessingml/2006/main" xmlns:w10="urn:schemas-microsoft-com:office:word" xmlns:wp="http://schemas.openxmlformats.org/drawingml/2006/wordprocessingDrawing" xmlns:wps="http://schemas.microsoft.com/office/word/2010/wordprocessingShape" xmlns:wpg="http://schemas.microsoft.com/office/word/2010/wordprocessingGroup" xmlns:mc="http://schemas.openxmlformats.org/markup-compatibility/2006" xmlns:wp14="http://schemas.microsoft.com/office/word/2010/wordprocessingDrawing" xmlns:w14="http://schemas.microsoft.com/office/word/2010/wordml" xmlns:w15="http://schemas.microsoft.com/office/word/2012/wordml" mc:Ignorable="w14 wp14 w15">
   <w:body>
     <w:p>
-      <w:r>
+      <w:pPr>
+        <w:pStyle w:val="Normal"/>
+        <w:rPr/>
+      </w:pPr>
+      <w:r>
+        <w:rPr/>
         <w:t>Mohammad Amin Khodamoradi</w:t>
       </w:r>
     </w:p>
     <w:p>
-      <w:r>
+      <w:pPr>
+        <w:pStyle w:val="Normal"/>
+        <w:rPr/>
+      </w:pPr>
+      <w:r>
+        <w:rPr/>
         <w:t>Center of Technology and Systems (UNINOVA-CTS) and Associated Lab of Intelligent Systems (LASI)</w:t>
       </w:r>
     </w:p>
     <w:p>
-      <w:r>
+      <w:pPr>
+        <w:pStyle w:val="Normal"/>
+        <w:rPr/>
+      </w:pPr>
+      <w:r>
+        <w:rPr/>
         <w:t>2829-516, Caparica, Portugal</w:t>
       </w:r>
     </w:p>
     <w:p>
-      <w:r>
+      <w:pPr>
+        <w:pStyle w:val="Normal"/>
+        <w:rPr/>
+      </w:pPr>
+      <w:r>
+        <w:rPr/>
         <w:t xml:space="preserve">khodamoradi1992@gmail.com </w:t>
       </w:r>
     </w:p>
     <w:p>
-      <w:r>
+      <w:pPr>
+        <w:pStyle w:val="Normal"/>
+        <w:rPr/>
+      </w:pPr>
+      <w:r>
+        <w:rPr/>
         <w:t>+351926342953</w:t>
       </w:r>
     </w:p>
     <w:p>
-      <w:r>
+      <w:pPr>
+        <w:pStyle w:val="Normal"/>
+        <w:rPr/>
+      </w:pPr>
+      <w:r>
+        <w:rPr/>
         <w:t>01/08/2024</w:t>
       </w:r>
     </w:p>
-    <w:p/>
-    <w:p>
-      <w:r>
+    <w:p>
+      <w:pPr>
+        <w:pStyle w:val="Normal"/>
+        <w:rPr/>
+      </w:pPr>
+      <w:r>
+        <w:rPr/>
+      </w:r>
+    </w:p>
+    <w:p>
+      <w:pPr>
+        <w:pStyle w:val="Normal"/>
+        <w:rPr/>
+      </w:pPr>
+      <w:r>
+        <w:rPr/>
         <w:t>Editor-in-Chief</w:t>
       </w:r>
     </w:p>
     <w:p>
-      <w:r>
+      <w:pPr>
+        <w:pStyle w:val="Normal"/>
+        <w:rPr/>
+      </w:pPr>
+      <w:r>
+        <w:rPr/>
         <w:t>Journal of Bioinformatics</w:t>
       </w:r>
     </w:p>
-    <w:p/>
-    <w:p>
-      <w:r>
+    <w:p>
+      <w:pPr>
+        <w:pStyle w:val="Normal"/>
+        <w:rPr/>
+      </w:pPr>
+      <w:r>
+        <w:rPr/>
+      </w:r>
+    </w:p>
+    <w:p>
+      <w:pPr>
+        <w:pStyle w:val="Normal"/>
+        <w:rPr/>
+      </w:pPr>
+      <w:r>
+        <w:rPr/>
         <w:t>Dear Editor-in-Chief,</w:t>
       </w:r>
     </w:p>
-    <w:p/>
-    <w:p>
-      <w:r>
-        <w:t xml:space="preserve">I am submitting the manuscript titled "SNF-CNN: Predicting Comprehensive </w:t>
-      </w:r>
-      <w:r>
-        <w:t>Drug-Drug</w:t>
-      </w:r>
-      <w:r>
-        <w:t xml:space="preserve"> Interaction via Similarity Network Fusion and Convolutional Neural Networks" for consideration for publication in the Journal of Bioinformatics.</w:t>
-      </w:r>
-    </w:p>
-    <w:p>
-      <w:r>
+    <w:p>
+      <w:pPr>
+        <w:pStyle w:val="Normal"/>
+        <w:rPr/>
+      </w:pPr>
+      <w:r>
+        <w:rPr/>
+      </w:r>
+    </w:p>
+    <w:p>
+      <w:pPr>
+        <w:pStyle w:val="Normal"/>
+        <w:rPr/>
+      </w:pPr>
+      <w:r>
+        <w:rPr/>
+        <w:t>I am submitting the manuscript titled "SNF-CNN: Predicting Comprehensive Drug-Drug Interaction via Similarity Network Fusion and Convolutional Neural Networks" for consideration for publication in the Journal of Bioinformatics.</w:t>
+      </w:r>
+    </w:p>
+    <w:p>
+      <w:pPr>
+        <w:pStyle w:val="Normal"/>
+        <w:rPr/>
+      </w:pPr>
+      <w:r>
+        <w:rPr/>
         <w:t>Drug-drug interactions (DDIs) present a significant challenge in pharmacology, often resulting in unexpected and adverse reactions. The identification of potential DDIs before market entry is crucial for ensuring patient safety. Our research addresses this imperative by introducing the Similarity Network Fusion and Convolutional Neural Networks (SNF-CNN) model, a novel approach designed to predict both enhancive and depressive effects of drug pairs on a large scale.</w:t>
       </w:r>
     </w:p>
     <w:p>
-      <w:r>
+      <w:pPr>
+        <w:pStyle w:val="Normal"/>
+        <w:rPr/>
+      </w:pPr>
+      <w:r>
+        <w:rPr/>
         <w:t>Our study not only contributes to the field by predicting comprehensive DDIs but also sheds light on the structural relationships within the DDI graph, providing valuable insights into the mechanisms underlying DDI occurrences. The SNF-CNN model exhibits robust performance in predicting depressive, enhancive, and unknown DDIs, surpassing three state-of-the-art methods according to our comparative analysis.</w:t>
       </w:r>
     </w:p>
     <w:p>
-      <w:r>
+      <w:pPr>
+        <w:pStyle w:val="Normal"/>
+        <w:rPr/>
+      </w:pPr>
+      <w:r>
+        <w:rPr/>
         <w:t>We believe that our work aligns with the scope and objectives of the Journal of Bioinformatics. The integration of computational methods, such as SNF-CNN, in predicting DDIs has far-reaching implications for pharmaceutical research and patient safety.</w:t>
       </w:r>
     </w:p>
     <w:p>
-      <w:r>
+      <w:pPr>
+        <w:pStyle w:val="Normal"/>
+        <w:rPr/>
+      </w:pPr>
+      <w:r>
+        <w:rPr/>
         <w:t>The key findings and contributions of our study include:</w:t>
       </w:r>
     </w:p>
     <w:p>
-      <w:r>
+      <w:pPr>
+        <w:pStyle w:val="Normal"/>
+        <w:rPr/>
+      </w:pPr>
+      <w:r>
+        <w:rPr/>
         <w:t>1. Comprehensive prediction of DDIs with a focus on enhancive and depressive effects.</w:t>
       </w:r>
     </w:p>
     <w:p>
-      <w:r>
+      <w:pPr>
+        <w:pStyle w:val="Normal"/>
+        <w:rPr/>
+      </w:pPr>
+      <w:r>
+        <w:rPr/>
         <w:t>2. Exploration of structural relationships within the DDI graph.</w:t>
       </w:r>
     </w:p>
     <w:p>
-      <w:r>
+      <w:pPr>
+        <w:pStyle w:val="Normal"/>
+        <w:rPr/>
+      </w:pPr>
+      <w:r>
+        <w:rPr/>
         <w:t>3. Demonstration of superior performance compared to state-of-the-art methods.</w:t>
       </w:r>
     </w:p>
-    <w:p/>
-    <w:p>
-      <w:r>
-        <w:lastRenderedPageBreak/>
+    <w:p>
+      <w:pPr>
+        <w:pStyle w:val="Normal"/>
+        <w:rPr/>
+      </w:pPr>
+      <w:r>
+        <w:rPr/>
+      </w:r>
+    </w:p>
+    <w:p>
+      <w:pPr>
+        <w:pStyle w:val="Normal"/>
+        <w:rPr/>
+      </w:pPr>
+      <w:r>
+        <w:rPr/>
         <w:t>We trust that our research will be of interest to the readership of the Journal of Bioinformatics and contribute to the ongoing discourse in the field of drug-drug interactions. We look forward to the opportunity for our work to be peer-reviewed and, hopefully, published in your esteemed journal.</w:t>
       </w:r>
     </w:p>
     <w:p>
-      <w:r>
+      <w:pPr>
+        <w:pStyle w:val="Normal"/>
+        <w:rPr/>
+      </w:pPr>
+      <w:r>
+        <w:rPr/>
         <w:t>Thank you for considering our submission. We are confident that our research will make a valuable contribution to the scientific community.</w:t>
       </w:r>
     </w:p>
-    <w:p/>
-    <w:p>
-      <w:r>
+    <w:p>
+      <w:pPr>
+        <w:pStyle w:val="Normal"/>
+        <w:rPr/>
+      </w:pPr>
+      <w:r>
+        <w:rPr/>
+      </w:r>
+    </w:p>
+    <w:p>
+      <w:pPr>
+        <w:pStyle w:val="Normal"/>
+        <w:rPr/>
+      </w:pPr>
+      <w:r>
+        <w:rPr/>
         <w:t>Sincerely,</w:t>
       </w:r>
     </w:p>
     <w:p>
-      <w:r>
+      <w:pPr>
+        <w:pStyle w:val="Normal"/>
+        <w:rPr/>
+      </w:pPr>
+      <w:r>
+        <w:rPr/>
         <w:t>Mohammad Amin Khodamoradi</w:t>
       </w:r>
     </w:p>
     <w:p>
-      <w:r>
+      <w:pPr>
+        <w:pStyle w:val="Normal"/>
+        <w:widowControl/>
+        <w:bidi w:val="0"/>
+        <w:spacing w:lineRule="auto" w:line="259" w:before="0" w:after="160"/>
+        <w:jc w:val="left"/>
+        <w:rPr/>
+      </w:pPr>
+      <w:r>
+        <w:rPr/>
         <w:t>Center of Technology and Systems (UNINOVA-CTS) and Associated Lab of Intelligent Systems (LASI), 2829-516, Caparica, Portugal</w:t>
       </w:r>
     </w:p>
     <w:sectPr>
+      <w:type w:val="nextPage"/>
       <w:pgSz w:w="12240" w:h="15840"/>
-      <w:pgMar w:top="1440" w:right="1440" w:bottom="1440" w:left="1440" w:header="720" w:footer="720" w:gutter="0"/>
-      <w:cols w:space="720"/>
-      <w:docGrid w:linePitch="360"/>
+      <w:pgMar w:left="1440" w:right="1440" w:gutter="0" w:header="0" w:top="1440" w:footer="0" w:bottom="1440"/>
+      <w:pgNumType w:fmt="decimal"/>
+      <w:formProt w:val="false"/>
+      <w:textDirection w:val="lrTb"/>
+      <w:docGrid w:type="default" w:linePitch="360" w:charSpace="4096"/>
     </w:sectPr>
   </w:body>
 </w:document>
 </file>
 
 <file path=word/styles.xml><?xml version="1.0" encoding="utf-8"?>
-<w:styles xmlns:mc="http://schemas.openxmlformats.org/markup-compatibility/2006" xmlns:r="http://schemas.openxmlformats.org/officeDocument/2006/relationships" xmlns:w="http://schemas.openxmlformats.org/wordprocessingml/2006/main" xmlns:w14="http://schemas.microsoft.com/office/word/2010/wordml" xmlns:w15="http://schemas.microsoft.com/office/word/2012/wordml" xmlns:w16cex="http://schemas.microsoft.com/office/word/2018/wordml/cex" xmlns:w16cid="http://schemas.microsoft.com/office/word/2016/wordml/cid" xmlns:w16="http://schemas.microsoft.com/office/word/2018/wordml" xmlns:w16du="http://schemas.microsoft.com/office/word/2023/wordml/word16du" xmlns:w16sdtdh="http://schemas.microsoft.com/office/word/2020/wordml/sdtdatahash" xmlns:w16se="http://schemas.microsoft.com/office/word/2015/wordml/symex" mc:Ignorable="w14 w15 w16se w16cid w16 w16cex w16sdtdh w16du">
+<w:styles xmlns:w="http://schemas.openxmlformats.org/wordprocessingml/2006/main" xmlns:w14="http://schemas.microsoft.com/office/word/2010/wordml" xmlns:mc="http://schemas.openxmlformats.org/markup-compatibility/2006" mc:Ignorable="w14">
   <w:docDefaults>
     <w:rPrDefault>
       <w:rPr>
-        <w:rFonts w:asciiTheme="minorHAnsi" w:eastAsiaTheme="minorHAnsi" w:hAnsiTheme="minorHAnsi" w:cstheme="minorBidi"/>
+        <w:rFonts w:ascii="Calibri" w:hAnsi="Calibri" w:eastAsia="Calibri" w:cs="Arial" w:asciiTheme="minorHAnsi" w:cstheme="minorBidi" w:eastAsiaTheme="minorHAnsi" w:hAnsiTheme="minorHAnsi"/>
         <w:kern w:val="2"/>
         <w:sz w:val="22"/>
         <w:szCs w:val="22"/>
@@ -149,21 +299,21 @@
     </w:rPrDefault>
     <w:pPrDefault>
       <w:pPr>
-        <w:spacing w:after="160" w:line="259" w:lineRule="auto"/>
+        <w:suppressAutoHyphens w:val="true"/>
       </w:pPr>
     </w:pPrDefault>
   </w:docDefaults>
   <w:latentStyles w:defLockedState="0" w:defUIPriority="99" w:defSemiHidden="0" w:defUnhideWhenUsed="0" w:defQFormat="0" w:count="376">
     <w:lsdException w:name="Normal" w:uiPriority="0" w:qFormat="1"/>
     <w:lsdException w:name="heading 1" w:uiPriority="9" w:qFormat="1"/>
-    <w:lsdException w:name="heading 2" w:semiHidden="1" w:uiPriority="9" w:unhideWhenUsed="1" w:qFormat="1"/>
-    <w:lsdException w:name="heading 3" w:semiHidden="1" w:uiPriority="9" w:unhideWhenUsed="1" w:qFormat="1"/>
-    <w:lsdException w:name="heading 4" w:semiHidden="1" w:uiPriority="9" w:unhideWhenUsed="1" w:qFormat="1"/>
-    <w:lsdException w:name="heading 5" w:semiHidden="1" w:uiPriority="9" w:unhideWhenUsed="1" w:qFormat="1"/>
-    <w:lsdException w:name="heading 6" w:semiHidden="1" w:uiPriority="9" w:unhideWhenUsed="1" w:qFormat="1"/>
-    <w:lsdException w:name="heading 7" w:semiHidden="1" w:uiPriority="9" w:unhideWhenUsed="1" w:qFormat="1"/>
-    <w:lsdException w:name="heading 8" w:semiHidden="1" w:uiPriority="9" w:unhideWhenUsed="1" w:qFormat="1"/>
-    <w:lsdException w:name="heading 9" w:semiHidden="1" w:uiPriority="9" w:unhideWhenUsed="1" w:qFormat="1"/>
+    <w:lsdException w:name="heading 2" w:uiPriority="9" w:semiHidden="1" w:unhideWhenUsed="1" w:qFormat="1"/>
+    <w:lsdException w:name="heading 3" w:uiPriority="9" w:semiHidden="1" w:unhideWhenUsed="1" w:qFormat="1"/>
+    <w:lsdException w:name="heading 4" w:uiPriority="9" w:semiHidden="1" w:unhideWhenUsed="1" w:qFormat="1"/>
+    <w:lsdException w:name="heading 5" w:uiPriority="9" w:semiHidden="1" w:unhideWhenUsed="1" w:qFormat="1"/>
+    <w:lsdException w:name="heading 6" w:uiPriority="9" w:semiHidden="1" w:unhideWhenUsed="1" w:qFormat="1"/>
+    <w:lsdException w:name="heading 7" w:uiPriority="9" w:semiHidden="1" w:unhideWhenUsed="1" w:qFormat="1"/>
+    <w:lsdException w:name="heading 8" w:uiPriority="9" w:semiHidden="1" w:unhideWhenUsed="1" w:qFormat="1"/>
+    <w:lsdException w:name="heading 9" w:uiPriority="9" w:semiHidden="1" w:unhideWhenUsed="1" w:qFormat="1"/>
     <w:lsdException w:name="index 1" w:semiHidden="1" w:unhideWhenUsed="1"/>
     <w:lsdException w:name="index 2" w:semiHidden="1" w:unhideWhenUsed="1"/>
     <w:lsdException w:name="index 3" w:semiHidden="1" w:unhideWhenUsed="1"/>
@@ -173,22 +323,22 @@
     <w:lsdException w:name="index 7" w:semiHidden="1" w:unhideWhenUsed="1"/>
     <w:lsdException w:name="index 8" w:semiHidden="1" w:unhideWhenUsed="1"/>
     <w:lsdException w:name="index 9" w:semiHidden="1" w:unhideWhenUsed="1"/>
-    <w:lsdException w:name="toc 1" w:semiHidden="1" w:uiPriority="39" w:unhideWhenUsed="1"/>
-    <w:lsdException w:name="toc 2" w:semiHidden="1" w:uiPriority="39" w:unhideWhenUsed="1"/>
-    <w:lsdException w:name="toc 3" w:semiHidden="1" w:uiPriority="39" w:unhideWhenUsed="1"/>
-    <w:lsdException w:name="toc 4" w:semiHidden="1" w:uiPriority="39" w:unhideWhenUsed="1"/>
-    <w:lsdException w:name="toc 5" w:semiHidden="1" w:uiPriority="39" w:unhideWhenUsed="1"/>
-    <w:lsdException w:name="toc 6" w:semiHidden="1" w:uiPriority="39" w:unhideWhenUsed="1"/>
-    <w:lsdException w:name="toc 7" w:semiHidden="1" w:uiPriority="39" w:unhideWhenUsed="1"/>
-    <w:lsdException w:name="toc 8" w:semiHidden="1" w:uiPriority="39" w:unhideWhenUsed="1"/>
-    <w:lsdException w:name="toc 9" w:semiHidden="1" w:uiPriority="39" w:unhideWhenUsed="1"/>
+    <w:lsdException w:name="toc 1" w:uiPriority="39" w:semiHidden="1" w:unhideWhenUsed="1"/>
+    <w:lsdException w:name="toc 2" w:uiPriority="39" w:semiHidden="1" w:unhideWhenUsed="1"/>
+    <w:lsdException w:name="toc 3" w:uiPriority="39" w:semiHidden="1" w:unhideWhenUsed="1"/>
+    <w:lsdException w:name="toc 4" w:uiPriority="39" w:semiHidden="1" w:unhideWhenUsed="1"/>
+    <w:lsdException w:name="toc 5" w:uiPriority="39" w:semiHidden="1" w:unhideWhenUsed="1"/>
+    <w:lsdException w:name="toc 6" w:uiPriority="39" w:semiHidden="1" w:unhideWhenUsed="1"/>
+    <w:lsdException w:name="toc 7" w:uiPriority="39" w:semiHidden="1" w:unhideWhenUsed="1"/>
+    <w:lsdException w:name="toc 8" w:uiPriority="39" w:semiHidden="1" w:unhideWhenUsed="1"/>
+    <w:lsdException w:name="toc 9" w:uiPriority="39" w:semiHidden="1" w:unhideWhenUsed="1"/>
     <w:lsdException w:name="Normal Indent" w:semiHidden="1" w:unhideWhenUsed="1"/>
     <w:lsdException w:name="footnote text" w:semiHidden="1" w:unhideWhenUsed="1"/>
     <w:lsdException w:name="annotation text" w:semiHidden="1" w:unhideWhenUsed="1"/>
     <w:lsdException w:name="header" w:semiHidden="1" w:unhideWhenUsed="1"/>
     <w:lsdException w:name="footer" w:semiHidden="1" w:unhideWhenUsed="1"/>
     <w:lsdException w:name="index heading" w:semiHidden="1" w:unhideWhenUsed="1"/>
-    <w:lsdException w:name="caption" w:semiHidden="1" w:uiPriority="35" w:unhideWhenUsed="1" w:qFormat="1"/>
+    <w:lsdException w:name="caption" w:uiPriority="35" w:semiHidden="1" w:unhideWhenUsed="1" w:qFormat="1"/>
     <w:lsdException w:name="table of figures" w:semiHidden="1" w:unhideWhenUsed="1"/>
     <w:lsdException w:name="envelope address" w:semiHidden="1" w:unhideWhenUsed="1"/>
     <w:lsdException w:name="envelope return" w:semiHidden="1" w:unhideWhenUsed="1"/>
@@ -219,7 +369,7 @@
     <w:lsdException w:name="Title" w:uiPriority="10" w:qFormat="1"/>
     <w:lsdException w:name="Closing" w:semiHidden="1" w:unhideWhenUsed="1"/>
     <w:lsdException w:name="Signature" w:semiHidden="1" w:unhideWhenUsed="1"/>
-    <w:lsdException w:name="Default Paragraph Font" w:semiHidden="1" w:uiPriority="1" w:unhideWhenUsed="1"/>
+    <w:lsdException w:name="Default Paragraph Font" w:uiPriority="1" w:semiHidden="1" w:unhideWhenUsed="1"/>
     <w:lsdException w:name="Body Text" w:semiHidden="1" w:unhideWhenUsed="1"/>
     <w:lsdException w:name="Body Text Indent" w:semiHidden="1" w:unhideWhenUsed="1"/>
     <w:lsdException w:name="List Continue" w:semiHidden="1" w:unhideWhenUsed="1"/>
@@ -419,8 +569,8 @@
     <w:lsdException w:name="Subtle Reference" w:uiPriority="31" w:qFormat="1"/>
     <w:lsdException w:name="Intense Reference" w:uiPriority="32" w:qFormat="1"/>
     <w:lsdException w:name="Book Title" w:uiPriority="33" w:qFormat="1"/>
-    <w:lsdException w:name="Bibliography" w:semiHidden="1" w:uiPriority="37" w:unhideWhenUsed="1"/>
-    <w:lsdException w:name="TOC Heading" w:semiHidden="1" w:uiPriority="39" w:unhideWhenUsed="1" w:qFormat="1"/>
+    <w:lsdException w:name="Bibliography" w:uiPriority="37" w:semiHidden="1" w:unhideWhenUsed="1"/>
+    <w:lsdException w:name="TOC Heading" w:uiPriority="39" w:semiHidden="1" w:unhideWhenUsed="1" w:qFormat="1"/>
     <w:lsdException w:name="Plain Table 1" w:uiPriority="41"/>
     <w:lsdException w:name="Plain Table 2" w:uiPriority="42"/>
     <w:lsdException w:name="Plain Table 3" w:uiPriority="43"/>
@@ -531,15 +681,97 @@
     <w:lsdException w:name="Unresolved Mention" w:semiHidden="1" w:unhideWhenUsed="1"/>
     <w:lsdException w:name="Smart Link" w:semiHidden="1" w:unhideWhenUsed="1"/>
   </w:latentStyles>
-  <w:style w:type="paragraph" w:default="1" w:styleId="Normal">
+  <w:style w:type="paragraph" w:styleId="Normal" w:default="1">
     <w:name w:val="Normal"/>
     <w:qFormat/>
+    <w:pPr>
+      <w:widowControl/>
+      <w:bidi w:val="0"/>
+      <w:spacing w:lineRule="auto" w:line="259" w:before="0" w:after="160"/>
+      <w:jc w:val="left"/>
+    </w:pPr>
+    <w:rPr>
+      <w:rFonts w:ascii="Calibri" w:hAnsi="Calibri" w:eastAsia="Calibri" w:cs="Arial" w:asciiTheme="minorHAnsi" w:cstheme="minorBidi" w:eastAsiaTheme="minorHAnsi" w:hAnsiTheme="minorHAnsi"/>
+      <w:color w:val="auto"/>
+      <w:kern w:val="2"/>
+      <w:sz w:val="22"/>
+      <w:szCs w:val="22"/>
+      <w:lang w:val="en-US" w:eastAsia="en-US" w:bidi="ar-SA"/>
+      <w14:ligatures w14:val="standardContextual"/>
+    </w:rPr>
   </w:style>
-  <w:style w:type="character" w:default="1" w:styleId="DefaultParagraphFont">
+  <w:style w:type="character" w:styleId="DefaultParagraphFont" w:default="1">
     <w:name w:val="Default Paragraph Font"/>
     <w:uiPriority w:val="1"/>
     <w:semiHidden/>
     <w:unhideWhenUsed/>
+    <w:qFormat/>
+    <w:rPr/>
+  </w:style>
+  <w:style w:type="paragraph" w:styleId="Heading">
+    <w:name w:val="Heading"/>
+    <w:basedOn w:val="Normal"/>
+    <w:next w:val="TextBody"/>
+    <w:qFormat/>
+    <w:pPr>
+      <w:keepNext w:val="true"/>
+      <w:spacing w:before="240" w:after="120"/>
+    </w:pPr>
+    <w:rPr>
+      <w:rFonts w:ascii="Liberation Sans" w:hAnsi="Liberation Sans" w:eastAsia="Noto Sans CJK SC" w:cs="Lohit Devanagari"/>
+      <w:sz w:val="28"/>
+      <w:szCs w:val="28"/>
+    </w:rPr>
+  </w:style>
+  <w:style w:type="paragraph" w:styleId="TextBody">
+    <w:name w:val="Body Text"/>
+    <w:basedOn w:val="Normal"/>
+    <w:pPr>
+      <w:spacing w:lineRule="auto" w:line="276" w:before="0" w:after="140"/>
+    </w:pPr>
+    <w:rPr/>
+  </w:style>
+  <w:style w:type="paragraph" w:styleId="List">
+    <w:name w:val="List"/>
+    <w:basedOn w:val="TextBody"/>
+    <w:pPr/>
+    <w:rPr>
+      <w:rFonts w:cs="Lohit Devanagari"/>
+    </w:rPr>
+  </w:style>
+  <w:style w:type="paragraph" w:styleId="Caption">
+    <w:name w:val="Caption"/>
+    <w:basedOn w:val="Normal"/>
+    <w:qFormat/>
+    <w:pPr>
+      <w:suppressLineNumbers/>
+      <w:spacing w:before="120" w:after="120"/>
+    </w:pPr>
+    <w:rPr>
+      <w:rFonts w:cs="Lohit Devanagari"/>
+      <w:i/>
+      <w:iCs/>
+      <w:sz w:val="24"/>
+      <w:szCs w:val="24"/>
+    </w:rPr>
+  </w:style>
+  <w:style w:type="paragraph" w:styleId="Index">
+    <w:name w:val="Index"/>
+    <w:basedOn w:val="Normal"/>
+    <w:qFormat/>
+    <w:pPr>
+      <w:suppressLineNumbers/>
+    </w:pPr>
+    <w:rPr>
+      <w:rFonts w:cs="Lohit Devanagari"/>
+    </w:rPr>
+  </w:style>
+  <w:style w:type="numbering" w:styleId="NoList" w:default="1">
+    <w:name w:val="No List"/>
+    <w:uiPriority w:val="99"/>
+    <w:semiHidden/>
+    <w:unhideWhenUsed/>
+    <w:qFormat/>
   </w:style>
   <w:style w:type="table" w:default="1" w:styleId="TableNormal">
     <w:name w:val="Normal Table"/>
@@ -547,7 +779,6 @@
     <w:semiHidden/>
     <w:unhideWhenUsed/>
     <w:tblPr>
-      <w:tblInd w:w="0" w:type="dxa"/>
       <w:tblCellMar>
         <w:top w:w="0" w:type="dxa"/>
         <w:left w:w="108" w:type="dxa"/>
@@ -555,12 +786,6 @@
         <w:right w:w="108" w:type="dxa"/>
       </w:tblCellMar>
     </w:tblPr>
-  </w:style>
-  <w:style w:type="numbering" w:default="1" w:styleId="NoList">
-    <w:name w:val="No List"/>
-    <w:uiPriority w:val="99"/>
-    <w:semiHidden/>
-    <w:unhideWhenUsed/>
   </w:style>
 </w:styles>
 </file>

</xml_diff>